<commit_message>
Lab_1 & Lab_2 finished
</commit_message>
<xml_diff>
--- a/Lab_2/Report_Lab_2.docx
+++ b/Lab_2/Report_Lab_2.docx
@@ -1,6 +1,6 @@
 
 <file path=word/document.xml><?xml version="1.0" encoding="utf-8"?>
-<w:document xmlns:wpc="http://schemas.microsoft.com/office/word/2010/wordprocessingCanvas" xmlns:cx="http://schemas.microsoft.com/office/drawing/2014/chartex" xmlns:cx1="http://schemas.microsoft.com/office/drawing/2015/9/8/chartex" xmlns:cx2="http://schemas.microsoft.com/office/drawing/2015/10/21/chartex" xmlns:cx3="http://schemas.microsoft.com/office/drawing/2016/5/9/chartex" xmlns:cx4="http://schemas.microsoft.com/office/drawing/2016/5/10/chartex" xmlns:cx5="http://schemas.microsoft.com/office/drawing/2016/5/11/chartex" xmlns:cx6="http://schemas.microsoft.com/office/drawing/2016/5/12/chartex" xmlns:cx7="http://schemas.microsoft.com/office/drawing/2016/5/13/chartex" xmlns:cx8="http://schemas.microsoft.com/office/drawing/2016/5/14/chartex" xmlns:mc="http://schemas.openxmlformats.org/markup-compatibility/2006" xmlns:aink="http://schemas.microsoft.com/office/drawing/2016/ink" xmlns:am3d="http://schemas.microsoft.com/office/drawing/2017/model3d" xmlns:o="urn:schemas-microsoft-com:office:office" xmlns:oel="http://schemas.microsoft.com/office/2019/extlst" xmlns:r="http://schemas.openxmlformats.org/officeDocument/2006/relationships" xmlns:m="http://schemas.openxmlformats.org/officeDocument/2006/math" xmlns:v="urn:schemas-microsoft-com:vml" xmlns:wp14="http://schemas.microsoft.com/office/word/2010/wordprocessingDrawing" xmlns:wp="http://schemas.openxmlformats.org/drawingml/2006/wordprocessingDrawing" xmlns:w10="urn:schemas-microsoft-com:office:word" xmlns:w="http://schemas.openxmlformats.org/wordprocessingml/2006/main" xmlns:w14="http://schemas.microsoft.com/office/word/2010/wordml" xmlns:w15="http://schemas.microsoft.com/office/word/2012/wordml" xmlns:w16cex="http://schemas.microsoft.com/office/word/2018/wordml/cex" xmlns:w16cid="http://schemas.microsoft.com/office/word/2016/wordml/cid" xmlns:w16="http://schemas.microsoft.com/office/word/2018/wordml" xmlns:w16du="http://schemas.microsoft.com/office/word/2023/wordml/word16du" xmlns:w16sdtdh="http://schemas.microsoft.com/office/word/2020/wordml/sdtdatahash" xmlns:w16se="http://schemas.microsoft.com/office/word/2015/wordml/symex" xmlns:wpg="http://schemas.microsoft.com/office/word/2010/wordprocessingGroup" xmlns:wpi="http://schemas.microsoft.com/office/word/2010/wordprocessingInk" xmlns:wne="http://schemas.microsoft.com/office/word/2006/wordml" xmlns:wps="http://schemas.microsoft.com/office/word/2010/wordprocessingShape" mc:Ignorable="w14 w15 w16se w16cid w16 w16cex w16sdtdh wp14">
+<w:document xmlns:wpc="http://schemas.microsoft.com/office/word/2010/wordprocessingCanvas" xmlns:cx="http://schemas.microsoft.com/office/drawing/2014/chartex" xmlns:cx1="http://schemas.microsoft.com/office/drawing/2015/9/8/chartex" xmlns:cx2="http://schemas.microsoft.com/office/drawing/2015/10/21/chartex" xmlns:cx3="http://schemas.microsoft.com/office/drawing/2016/5/9/chartex" xmlns:cx4="http://schemas.microsoft.com/office/drawing/2016/5/10/chartex" xmlns:cx5="http://schemas.microsoft.com/office/drawing/2016/5/11/chartex" xmlns:cx6="http://schemas.microsoft.com/office/drawing/2016/5/12/chartex" xmlns:cx7="http://schemas.microsoft.com/office/drawing/2016/5/13/chartex" xmlns:cx8="http://schemas.microsoft.com/office/drawing/2016/5/14/chartex" xmlns:mc="http://schemas.openxmlformats.org/markup-compatibility/2006" xmlns:aink="http://schemas.microsoft.com/office/drawing/2016/ink" xmlns:am3d="http://schemas.microsoft.com/office/drawing/2017/model3d" xmlns:o="urn:schemas-microsoft-com:office:office" xmlns:r="http://schemas.openxmlformats.org/officeDocument/2006/relationships" xmlns:m="http://schemas.openxmlformats.org/officeDocument/2006/math" xmlns:v="urn:schemas-microsoft-com:vml" xmlns:wp14="http://schemas.microsoft.com/office/word/2010/wordprocessingDrawing" xmlns:wp="http://schemas.openxmlformats.org/drawingml/2006/wordprocessingDrawing" xmlns:w10="urn:schemas-microsoft-com:office:word" xmlns:w="http://schemas.openxmlformats.org/wordprocessingml/2006/main" xmlns:w14="http://schemas.microsoft.com/office/word/2010/wordml" xmlns:w15="http://schemas.microsoft.com/office/word/2012/wordml" xmlns:w16cex="http://schemas.microsoft.com/office/word/2018/wordml/cex" xmlns:w16cid="http://schemas.microsoft.com/office/word/2016/wordml/cid" xmlns:w16="http://schemas.microsoft.com/office/word/2018/wordml" xmlns:w16sdtdh="http://schemas.microsoft.com/office/word/2020/wordml/sdtdatahash" xmlns:w16se="http://schemas.microsoft.com/office/word/2015/wordml/symex" xmlns:wpg="http://schemas.microsoft.com/office/word/2010/wordprocessingGroup" xmlns:wpi="http://schemas.microsoft.com/office/word/2010/wordprocessingInk" xmlns:wne="http://schemas.microsoft.com/office/word/2006/wordml" xmlns:wps="http://schemas.microsoft.com/office/word/2010/wordprocessingShape" mc:Ignorable="w14 w15 w16se w16cid w16 w16cex w16sdtdh wp14">
   <w:body>
     <w:p>
       <w:pPr>
@@ -1636,167 +1636,133 @@
               <w:lang w:eastAsia="en-GB"/>
             </w:rPr>
           </w:pPr>
-          <w:r>
-            <w:rPr>
-              <w:noProof/>
-            </w:rPr>
-            <w:fldChar w:fldCharType="begin"/>
-          </w:r>
-          <w:r>
-            <w:rPr>
-              <w:noProof/>
-            </w:rPr>
-            <w:instrText>HYPERLINK \l "_Toc146836470"</w:instrText>
-          </w:r>
-          <w:r>
-            <w:rPr>
-              <w:noProof/>
-            </w:rPr>
-          </w:r>
-          <w:r>
-            <w:rPr>
-              <w:noProof/>
-            </w:rPr>
-            <w:fldChar w:fldCharType="separate"/>
-          </w:r>
-          <w:r>
-            <w:rPr>
-              <w:rStyle w:val="Hyperlink"/>
-              <w:rFonts w:ascii="Times New Roman" w:hAnsi="Times New Roman" w:cs="Times New Roman"/>
-              <w:b w:val="0"/>
-              <w:bCs w:val="0"/>
-              <w:i w:val="0"/>
-              <w:iCs w:val="0"/>
-              <w:noProof/>
-              <w:sz w:val="28"/>
-              <w:szCs w:val="28"/>
-            </w:rPr>
-            <w:t>В</w:t>
-          </w:r>
-          <w:r>
-            <w:rPr>
-              <w:rStyle w:val="Hyperlink"/>
-              <w:rFonts w:ascii="Times New Roman" w:hAnsi="Times New Roman" w:cs="Times New Roman"/>
-              <w:b w:val="0"/>
-              <w:bCs w:val="0"/>
-              <w:i w:val="0"/>
-              <w:iCs w:val="0"/>
-              <w:noProof/>
-              <w:sz w:val="28"/>
-              <w:szCs w:val="28"/>
-            </w:rPr>
-            <w:t>ыводы</w:t>
-          </w:r>
-          <w:r>
-            <w:rPr>
-              <w:rFonts w:ascii="Times New Roman" w:hAnsi="Times New Roman" w:cs="Times New Roman"/>
-              <w:b w:val="0"/>
-              <w:bCs w:val="0"/>
-              <w:i w:val="0"/>
-              <w:iCs w:val="0"/>
-              <w:noProof/>
-              <w:webHidden/>
-              <w:sz w:val="28"/>
-              <w:szCs w:val="28"/>
-            </w:rPr>
-            <w:tab/>
-          </w:r>
-          <w:r>
-            <w:rPr>
-              <w:rFonts w:ascii="Times New Roman" w:hAnsi="Times New Roman" w:cs="Times New Roman"/>
-              <w:b w:val="0"/>
-              <w:bCs w:val="0"/>
-              <w:i w:val="0"/>
-              <w:iCs w:val="0"/>
-              <w:noProof/>
-              <w:webHidden/>
-              <w:sz w:val="28"/>
-              <w:szCs w:val="28"/>
-            </w:rPr>
-            <w:fldChar w:fldCharType="begin"/>
-          </w:r>
-          <w:r>
-            <w:rPr>
-              <w:rFonts w:ascii="Times New Roman" w:hAnsi="Times New Roman" w:cs="Times New Roman"/>
-              <w:b w:val="0"/>
-              <w:bCs w:val="0"/>
-              <w:i w:val="0"/>
-              <w:iCs w:val="0"/>
-              <w:noProof/>
-              <w:webHidden/>
-              <w:sz w:val="28"/>
-              <w:szCs w:val="28"/>
-            </w:rPr>
-            <w:instrText xml:space="preserve"> PAGEREF _Toc146836470 \h </w:instrText>
-          </w:r>
-          <w:r>
-            <w:rPr>
-              <w:rFonts w:ascii="Times New Roman" w:hAnsi="Times New Roman" w:cs="Times New Roman"/>
-              <w:b w:val="0"/>
-              <w:bCs w:val="0"/>
-              <w:i w:val="0"/>
-              <w:iCs w:val="0"/>
-              <w:noProof/>
-              <w:webHidden/>
-              <w:sz w:val="28"/>
-              <w:szCs w:val="28"/>
-            </w:rPr>
-          </w:r>
-          <w:r>
-            <w:rPr>
-              <w:rFonts w:ascii="Times New Roman" w:hAnsi="Times New Roman" w:cs="Times New Roman"/>
-              <w:b w:val="0"/>
-              <w:bCs w:val="0"/>
-              <w:i w:val="0"/>
-              <w:iCs w:val="0"/>
-              <w:noProof/>
-              <w:webHidden/>
-              <w:sz w:val="28"/>
-              <w:szCs w:val="28"/>
-            </w:rPr>
-            <w:fldChar w:fldCharType="separate"/>
-          </w:r>
-          <w:r>
-            <w:rPr>
-              <w:rFonts w:ascii="Times New Roman" w:hAnsi="Times New Roman" w:cs="Times New Roman"/>
-              <w:b w:val="0"/>
-              <w:bCs w:val="0"/>
-              <w:i w:val="0"/>
-              <w:iCs w:val="0"/>
-              <w:noProof/>
-              <w:webHidden/>
-              <w:sz w:val="28"/>
-              <w:szCs w:val="28"/>
-            </w:rPr>
-            <w:t>6</w:t>
-          </w:r>
-          <w:r>
-            <w:rPr>
-              <w:rFonts w:ascii="Times New Roman" w:hAnsi="Times New Roman" w:cs="Times New Roman"/>
-              <w:b w:val="0"/>
-              <w:bCs w:val="0"/>
-              <w:i w:val="0"/>
-              <w:iCs w:val="0"/>
-              <w:noProof/>
-              <w:webHidden/>
-              <w:sz w:val="28"/>
-              <w:szCs w:val="28"/>
-            </w:rPr>
-            <w:fldChar w:fldCharType="end"/>
-          </w:r>
-          <w:r>
-            <w:rPr>
-              <w:rFonts w:ascii="Times New Roman" w:hAnsi="Times New Roman" w:cs="Times New Roman"/>
-              <w:b w:val="0"/>
-              <w:bCs w:val="0"/>
-              <w:i w:val="0"/>
-              <w:iCs w:val="0"/>
-              <w:noProof/>
-              <w:sz w:val="28"/>
-              <w:szCs w:val="28"/>
-            </w:rPr>
-            <w:fldChar w:fldCharType="end"/>
-          </w:r>
+          <w:hyperlink w:anchor="_Toc146836470" w:history="1">
+            <w:r>
+              <w:rPr>
+                <w:rStyle w:val="Hyperlink"/>
+                <w:rFonts w:ascii="Times New Roman" w:hAnsi="Times New Roman" w:cs="Times New Roman"/>
+                <w:b w:val="0"/>
+                <w:bCs w:val="0"/>
+                <w:i w:val="0"/>
+                <w:iCs w:val="0"/>
+                <w:noProof/>
+                <w:sz w:val="28"/>
+                <w:szCs w:val="28"/>
+              </w:rPr>
+              <w:t>В</w:t>
+            </w:r>
+            <w:r>
+              <w:rPr>
+                <w:rStyle w:val="Hyperlink"/>
+                <w:rFonts w:ascii="Times New Roman" w:hAnsi="Times New Roman" w:cs="Times New Roman"/>
+                <w:b w:val="0"/>
+                <w:bCs w:val="0"/>
+                <w:i w:val="0"/>
+                <w:iCs w:val="0"/>
+                <w:noProof/>
+                <w:sz w:val="28"/>
+                <w:szCs w:val="28"/>
+              </w:rPr>
+              <w:t>ыводы</w:t>
+            </w:r>
+            <w:r>
+              <w:rPr>
+                <w:rFonts w:ascii="Times New Roman" w:hAnsi="Times New Roman" w:cs="Times New Roman"/>
+                <w:b w:val="0"/>
+                <w:bCs w:val="0"/>
+                <w:i w:val="0"/>
+                <w:iCs w:val="0"/>
+                <w:noProof/>
+                <w:webHidden/>
+                <w:sz w:val="28"/>
+                <w:szCs w:val="28"/>
+              </w:rPr>
+              <w:tab/>
+            </w:r>
+            <w:r>
+              <w:rPr>
+                <w:rFonts w:ascii="Times New Roman" w:hAnsi="Times New Roman" w:cs="Times New Roman"/>
+                <w:b w:val="0"/>
+                <w:bCs w:val="0"/>
+                <w:i w:val="0"/>
+                <w:iCs w:val="0"/>
+                <w:noProof/>
+                <w:webHidden/>
+                <w:sz w:val="28"/>
+                <w:szCs w:val="28"/>
+              </w:rPr>
+              <w:fldChar w:fldCharType="begin"/>
+            </w:r>
+            <w:r>
+              <w:rPr>
+                <w:rFonts w:ascii="Times New Roman" w:hAnsi="Times New Roman" w:cs="Times New Roman"/>
+                <w:b w:val="0"/>
+                <w:bCs w:val="0"/>
+                <w:i w:val="0"/>
+                <w:iCs w:val="0"/>
+                <w:noProof/>
+                <w:webHidden/>
+                <w:sz w:val="28"/>
+                <w:szCs w:val="28"/>
+              </w:rPr>
+              <w:instrText xml:space="preserve"> PAGEREF _Toc146836470 \h </w:instrText>
+            </w:r>
+            <w:r>
+              <w:rPr>
+                <w:rFonts w:ascii="Times New Roman" w:hAnsi="Times New Roman" w:cs="Times New Roman"/>
+                <w:b w:val="0"/>
+                <w:bCs w:val="0"/>
+                <w:i w:val="0"/>
+                <w:iCs w:val="0"/>
+                <w:noProof/>
+                <w:webHidden/>
+                <w:sz w:val="28"/>
+                <w:szCs w:val="28"/>
+              </w:rPr>
+            </w:r>
+            <w:r>
+              <w:rPr>
+                <w:rFonts w:ascii="Times New Roman" w:hAnsi="Times New Roman" w:cs="Times New Roman"/>
+                <w:b w:val="0"/>
+                <w:bCs w:val="0"/>
+                <w:i w:val="0"/>
+                <w:iCs w:val="0"/>
+                <w:noProof/>
+                <w:webHidden/>
+                <w:sz w:val="28"/>
+                <w:szCs w:val="28"/>
+              </w:rPr>
+              <w:fldChar w:fldCharType="separate"/>
+            </w:r>
+            <w:r>
+              <w:rPr>
+                <w:rFonts w:ascii="Times New Roman" w:hAnsi="Times New Roman" w:cs="Times New Roman"/>
+                <w:b w:val="0"/>
+                <w:bCs w:val="0"/>
+                <w:i w:val="0"/>
+                <w:iCs w:val="0"/>
+                <w:noProof/>
+                <w:webHidden/>
+                <w:sz w:val="28"/>
+                <w:szCs w:val="28"/>
+              </w:rPr>
+              <w:t>6</w:t>
+            </w:r>
+            <w:r>
+              <w:rPr>
+                <w:rFonts w:ascii="Times New Roman" w:hAnsi="Times New Roman" w:cs="Times New Roman"/>
+                <w:b w:val="0"/>
+                <w:bCs w:val="0"/>
+                <w:i w:val="0"/>
+                <w:iCs w:val="0"/>
+                <w:noProof/>
+                <w:webHidden/>
+                <w:sz w:val="28"/>
+                <w:szCs w:val="28"/>
+              </w:rPr>
+              <w:fldChar w:fldCharType="end"/>
+            </w:r>
+          </w:hyperlink>
         </w:p>
         <w:p>
           <w:pPr>
@@ -2389,16 +2355,7 @@
           <w:szCs w:val="28"/>
           <w14:ligatures w14:val="standardContextual"/>
         </w:rPr>
-        <w:t xml:space="preserve">обращающийся к необходимым программам, для обработки входных данных. </w:t>
-      </w:r>
-      <w:r>
-        <w:rPr>
-          <w:rFonts w:eastAsiaTheme="minorHAnsi"/>
-          <w:sz w:val="28"/>
-          <w:szCs w:val="28"/>
-          <w14:ligatures w14:val="standardContextual"/>
-        </w:rPr>
-        <w:t>Необходимо предусмотреть поведение скрипта при ошибочных входных данных.</w:t>
+        <w:t>обращающийся к необходимым программам, для обработки входных данных. Необходимо предусмотреть поведение скрипта при ошибочных входных данных.</w:t>
       </w:r>
     </w:p>
     <w:p>
@@ -2703,16 +2660,7 @@
           <w:szCs w:val="28"/>
           <w:lang w:val="ru-RU"/>
         </w:rPr>
-        <w:t>"$"</w:t>
-      </w:r>
-      <w:r>
-        <w:rPr>
-          <w:rStyle w:val="eop"/>
-          <w:sz w:val="28"/>
-          <w:szCs w:val="28"/>
-          <w:lang w:val="ru-RU"/>
-        </w:rPr>
-        <w:t xml:space="preserve">, </w:t>
+        <w:t xml:space="preserve">"$", </w:t>
       </w:r>
       <w:r>
         <w:rPr>
@@ -2748,16 +2696,7 @@
           <w:szCs w:val="28"/>
           <w:lang w:val="ru-RU"/>
         </w:rPr>
-        <w:t>"1" и "2"</w:t>
-      </w:r>
-      <w:r>
-        <w:rPr>
-          <w:rStyle w:val="eop"/>
-          <w:sz w:val="28"/>
-          <w:szCs w:val="28"/>
-          <w:lang w:val="ru-RU"/>
-        </w:rPr>
-        <w:t>.</w:t>
+        <w:t>"1" и "2".</w:t>
       </w:r>
       <w:r>
         <w:rPr>
@@ -2785,25 +2724,7 @@
           <w:szCs w:val="28"/>
           <w:lang w:val="ru-RU"/>
         </w:rPr>
-        <w:t xml:space="preserve"> </w:t>
-      </w:r>
-      <w:r>
-        <w:rPr>
-          <w:rStyle w:val="eop"/>
-          <w:sz w:val="28"/>
-          <w:szCs w:val="28"/>
-          <w:lang w:val="ru-RU"/>
-        </w:rPr>
-        <w:t xml:space="preserve">будет хранится </w:t>
-      </w:r>
-      <w:r>
-        <w:rPr>
-          <w:rStyle w:val="eop"/>
-          <w:sz w:val="28"/>
-          <w:szCs w:val="28"/>
-          <w:lang w:val="ru-RU"/>
-        </w:rPr>
-        <w:t>имя командного файла.</w:t>
+        <w:t xml:space="preserve"> будет хранится имя командного файла.</w:t>
       </w:r>
     </w:p>
     <w:p>
@@ -3525,16 +3446,7 @@
           <w:szCs w:val="28"/>
           <w:lang w:val="ru-RU"/>
         </w:rPr>
-        <w:t>[2]</w:t>
-      </w:r>
-      <w:r>
-        <w:rPr>
-          <w:rStyle w:val="eop"/>
-          <w:sz w:val="28"/>
-          <w:szCs w:val="28"/>
-          <w:lang w:val="ru-RU"/>
-        </w:rPr>
-        <w:t>.</w:t>
+        <w:t>[2].</w:t>
       </w:r>
     </w:p>
     <w:p>
@@ -3694,16 +3606,7 @@
           <w:szCs w:val="28"/>
           <w14:ligatures w14:val="standardContextual"/>
         </w:rPr>
-        <w:t>обращающийся к необходимым программам, для обработки входных данных</w:t>
-      </w:r>
-      <w:r>
-        <w:rPr>
-          <w:rFonts w:eastAsiaTheme="minorHAnsi"/>
-          <w:sz w:val="28"/>
-          <w:szCs w:val="28"/>
-          <w14:ligatures w14:val="standardContextual"/>
-        </w:rPr>
-        <w:t>.</w:t>
+        <w:t>обращающийся к необходимым программам, для обработки входных данных.</w:t>
       </w:r>
     </w:p>
     <w:p>
@@ -3728,6 +3631,7 @@
         </w:tabs>
         <w:adjustRightInd w:val="0"/>
         <w:spacing w:line="276" w:lineRule="auto"/>
+        <w:ind w:firstLine="709"/>
         <w:jc w:val="both"/>
         <w:rPr>
           <w:rFonts w:eastAsiaTheme="minorHAnsi"/>
@@ -3741,7 +3645,6 @@
           <w:sz w:val="28"/>
           <w:szCs w:val="28"/>
         </w:rPr>
-        <w:tab/>
         <w:t>С</w:t>
       </w:r>
       <w:r>
@@ -3765,25 +3668,7 @@
           <w:szCs w:val="28"/>
           <w14:ligatures w14:val="standardContextual"/>
         </w:rPr>
-        <w:t>реализу</w:t>
-      </w:r>
-      <w:r>
-        <w:rPr>
-          <w:rFonts w:eastAsiaTheme="minorHAnsi"/>
-          <w:sz w:val="28"/>
-          <w:szCs w:val="28"/>
-          <w14:ligatures w14:val="standardContextual"/>
-        </w:rPr>
-        <w:t>ет</w:t>
-      </w:r>
-      <w:r>
-        <w:rPr>
-          <w:rFonts w:eastAsiaTheme="minorHAnsi"/>
-          <w:sz w:val="28"/>
-          <w:szCs w:val="28"/>
-          <w14:ligatures w14:val="standardContextual"/>
-        </w:rPr>
-        <w:t xml:space="preserve"> замену строчных букв на заглавные в начале предложений, т.е. в начале документа и после знаков конца предложения.</w:t>
+        <w:t>реализует замену строчных букв на заглавные в начале предложений, т.е. в начале документа и после знаков конца предложения.</w:t>
       </w:r>
       <w:r>
         <w:rPr>
@@ -4449,25 +4334,7 @@
           <w:szCs w:val="28"/>
           <w14:ligatures w14:val="standardContextual"/>
         </w:rPr>
-        <w:t>Написать скрипт</w:t>
-      </w:r>
-      <w:r>
-        <w:rPr>
-          <w:rFonts w:eastAsiaTheme="minorHAnsi"/>
-          <w:sz w:val="28"/>
-          <w:szCs w:val="28"/>
-          <w14:ligatures w14:val="standardContextual"/>
-        </w:rPr>
-        <w:t xml:space="preserve">, </w:t>
-      </w:r>
-      <w:r>
-        <w:rPr>
-          <w:rFonts w:eastAsiaTheme="minorHAnsi"/>
-          <w:sz w:val="28"/>
-          <w:szCs w:val="28"/>
-          <w14:ligatures w14:val="standardContextual"/>
-        </w:rPr>
-        <w:t>обращающийся к необходимым программам, для обработки входных данных.</w:t>
+        <w:t>Написать скрипт, обращающийся к необходимым программам, для обработки входных данных.</w:t>
       </w:r>
     </w:p>
     <w:p>
@@ -4508,52 +4375,7 @@
           <w:szCs w:val="28"/>
           <w14:ligatures w14:val="standardContextual"/>
         </w:rPr>
-        <w:t>С</w:t>
-      </w:r>
-      <w:r>
-        <w:rPr>
-          <w:rFonts w:eastAsiaTheme="minorHAnsi"/>
-          <w:sz w:val="28"/>
-          <w:szCs w:val="28"/>
-          <w14:ligatures w14:val="standardContextual"/>
-        </w:rPr>
-        <w:t>крипт</w:t>
-      </w:r>
-      <w:r>
-        <w:rPr>
-          <w:rFonts w:eastAsiaTheme="minorHAnsi"/>
-          <w:sz w:val="28"/>
-          <w:szCs w:val="28"/>
-          <w14:ligatures w14:val="standardContextual"/>
-        </w:rPr>
-        <w:t xml:space="preserve"> р</w:t>
-      </w:r>
-      <w:r>
-        <w:rPr>
-          <w:rFonts w:eastAsiaTheme="minorHAnsi"/>
-          <w:sz w:val="28"/>
-          <w:szCs w:val="28"/>
-          <w14:ligatures w14:val="standardContextual"/>
-        </w:rPr>
-        <w:t>еализ</w:t>
-      </w:r>
-      <w:r>
-        <w:rPr>
-          <w:rFonts w:eastAsiaTheme="minorHAnsi"/>
-          <w:sz w:val="28"/>
-          <w:szCs w:val="28"/>
-          <w14:ligatures w14:val="standardContextual"/>
-        </w:rPr>
-        <w:t>ует</w:t>
-      </w:r>
-      <w:r>
-        <w:rPr>
-          <w:rFonts w:eastAsiaTheme="minorHAnsi"/>
-          <w:sz w:val="28"/>
-          <w:szCs w:val="28"/>
-          <w14:ligatures w14:val="standardContextual"/>
-        </w:rPr>
-        <w:t xml:space="preserve"> замену строчных букв на заглавные в начале предложений, т.е. в начале документа и после знаков конца предложения.</w:t>
+        <w:t>Скрипт реализует замену строчных букв на заглавные в начале предложений, т.е. в начале документа и после знаков конца предложения.</w:t>
       </w:r>
     </w:p>
     <w:p>
@@ -5830,7 +5652,7 @@
 </file>
 
 <file path=word/endnotes.xml><?xml version="1.0" encoding="utf-8"?>
-<w:endnotes xmlns:wpc="http://schemas.microsoft.com/office/word/2010/wordprocessingCanvas" xmlns:cx="http://schemas.microsoft.com/office/drawing/2014/chartex" xmlns:cx1="http://schemas.microsoft.com/office/drawing/2015/9/8/chartex" xmlns:cx2="http://schemas.microsoft.com/office/drawing/2015/10/21/chartex" xmlns:cx3="http://schemas.microsoft.com/office/drawing/2016/5/9/chartex" xmlns:cx4="http://schemas.microsoft.com/office/drawing/2016/5/10/chartex" xmlns:cx5="http://schemas.microsoft.com/office/drawing/2016/5/11/chartex" xmlns:cx6="http://schemas.microsoft.com/office/drawing/2016/5/12/chartex" xmlns:cx7="http://schemas.microsoft.com/office/drawing/2016/5/13/chartex" xmlns:cx8="http://schemas.microsoft.com/office/drawing/2016/5/14/chartex" xmlns:mc="http://schemas.openxmlformats.org/markup-compatibility/2006" xmlns:aink="http://schemas.microsoft.com/office/drawing/2016/ink" xmlns:am3d="http://schemas.microsoft.com/office/drawing/2017/model3d" xmlns:o="urn:schemas-microsoft-com:office:office" xmlns:oel="http://schemas.microsoft.com/office/2019/extlst" xmlns:r="http://schemas.openxmlformats.org/officeDocument/2006/relationships" xmlns:m="http://schemas.openxmlformats.org/officeDocument/2006/math" xmlns:v="urn:schemas-microsoft-com:vml" xmlns:wp14="http://schemas.microsoft.com/office/word/2010/wordprocessingDrawing" xmlns:wp="http://schemas.openxmlformats.org/drawingml/2006/wordprocessingDrawing" xmlns:w10="urn:schemas-microsoft-com:office:word" xmlns:w="http://schemas.openxmlformats.org/wordprocessingml/2006/main" xmlns:w14="http://schemas.microsoft.com/office/word/2010/wordml" xmlns:w15="http://schemas.microsoft.com/office/word/2012/wordml" xmlns:w16cex="http://schemas.microsoft.com/office/word/2018/wordml/cex" xmlns:w16cid="http://schemas.microsoft.com/office/word/2016/wordml/cid" xmlns:w16="http://schemas.microsoft.com/office/word/2018/wordml" xmlns:w16du="http://schemas.microsoft.com/office/word/2023/wordml/word16du" xmlns:w16sdtdh="http://schemas.microsoft.com/office/word/2020/wordml/sdtdatahash" xmlns:w16se="http://schemas.microsoft.com/office/word/2015/wordml/symex" xmlns:wpg="http://schemas.microsoft.com/office/word/2010/wordprocessingGroup" xmlns:wpi="http://schemas.microsoft.com/office/word/2010/wordprocessingInk" xmlns:wne="http://schemas.microsoft.com/office/word/2006/wordml" xmlns:wps="http://schemas.microsoft.com/office/word/2010/wordprocessingShape" mc:Ignorable="w14 w15 w16se w16cid w16 w16cex w16sdtdh wp14">
+<w:endnotes xmlns:wpc="http://schemas.microsoft.com/office/word/2010/wordprocessingCanvas" xmlns:cx="http://schemas.microsoft.com/office/drawing/2014/chartex" xmlns:cx1="http://schemas.microsoft.com/office/drawing/2015/9/8/chartex" xmlns:cx2="http://schemas.microsoft.com/office/drawing/2015/10/21/chartex" xmlns:cx3="http://schemas.microsoft.com/office/drawing/2016/5/9/chartex" xmlns:cx4="http://schemas.microsoft.com/office/drawing/2016/5/10/chartex" xmlns:cx5="http://schemas.microsoft.com/office/drawing/2016/5/11/chartex" xmlns:cx6="http://schemas.microsoft.com/office/drawing/2016/5/12/chartex" xmlns:cx7="http://schemas.microsoft.com/office/drawing/2016/5/13/chartex" xmlns:cx8="http://schemas.microsoft.com/office/drawing/2016/5/14/chartex" xmlns:mc="http://schemas.openxmlformats.org/markup-compatibility/2006" xmlns:aink="http://schemas.microsoft.com/office/drawing/2016/ink" xmlns:am3d="http://schemas.microsoft.com/office/drawing/2017/model3d" xmlns:o="urn:schemas-microsoft-com:office:office" xmlns:r="http://schemas.openxmlformats.org/officeDocument/2006/relationships" xmlns:m="http://schemas.openxmlformats.org/officeDocument/2006/math" xmlns:v="urn:schemas-microsoft-com:vml" xmlns:wp14="http://schemas.microsoft.com/office/word/2010/wordprocessingDrawing" xmlns:wp="http://schemas.openxmlformats.org/drawingml/2006/wordprocessingDrawing" xmlns:w10="urn:schemas-microsoft-com:office:word" xmlns:w="http://schemas.openxmlformats.org/wordprocessingml/2006/main" xmlns:w14="http://schemas.microsoft.com/office/word/2010/wordml" xmlns:w15="http://schemas.microsoft.com/office/word/2012/wordml" xmlns:w16cex="http://schemas.microsoft.com/office/word/2018/wordml/cex" xmlns:w16cid="http://schemas.microsoft.com/office/word/2016/wordml/cid" xmlns:w16="http://schemas.microsoft.com/office/word/2018/wordml" xmlns:w16sdtdh="http://schemas.microsoft.com/office/word/2020/wordml/sdtdatahash" xmlns:w16se="http://schemas.microsoft.com/office/word/2015/wordml/symex" xmlns:wpg="http://schemas.microsoft.com/office/word/2010/wordprocessingGroup" xmlns:wpi="http://schemas.microsoft.com/office/word/2010/wordprocessingInk" xmlns:wne="http://schemas.microsoft.com/office/word/2006/wordml" xmlns:wps="http://schemas.microsoft.com/office/word/2010/wordprocessingShape" mc:Ignorable="w14 w15 w16se w16cid w16 w16cex w16sdtdh wp14">
   <w:endnote w:type="separator" w:id="-1">
     <w:p>
       <w:r>
@@ -5849,7 +5671,7 @@
 </file>
 
 <file path=word/footer1.xml><?xml version="1.0" encoding="utf-8"?>
-<w:ftr xmlns:wpc="http://schemas.microsoft.com/office/word/2010/wordprocessingCanvas" xmlns:cx="http://schemas.microsoft.com/office/drawing/2014/chartex" xmlns:cx1="http://schemas.microsoft.com/office/drawing/2015/9/8/chartex" xmlns:cx2="http://schemas.microsoft.com/office/drawing/2015/10/21/chartex" xmlns:cx3="http://schemas.microsoft.com/office/drawing/2016/5/9/chartex" xmlns:cx4="http://schemas.microsoft.com/office/drawing/2016/5/10/chartex" xmlns:cx5="http://schemas.microsoft.com/office/drawing/2016/5/11/chartex" xmlns:cx6="http://schemas.microsoft.com/office/drawing/2016/5/12/chartex" xmlns:cx7="http://schemas.microsoft.com/office/drawing/2016/5/13/chartex" xmlns:cx8="http://schemas.microsoft.com/office/drawing/2016/5/14/chartex" xmlns:mc="http://schemas.openxmlformats.org/markup-compatibility/2006" xmlns:aink="http://schemas.microsoft.com/office/drawing/2016/ink" xmlns:am3d="http://schemas.microsoft.com/office/drawing/2017/model3d" xmlns:o="urn:schemas-microsoft-com:office:office" xmlns:oel="http://schemas.microsoft.com/office/2019/extlst" xmlns:r="http://schemas.openxmlformats.org/officeDocument/2006/relationships" xmlns:m="http://schemas.openxmlformats.org/officeDocument/2006/math" xmlns:v="urn:schemas-microsoft-com:vml" xmlns:wp14="http://schemas.microsoft.com/office/word/2010/wordprocessingDrawing" xmlns:wp="http://schemas.openxmlformats.org/drawingml/2006/wordprocessingDrawing" xmlns:w10="urn:schemas-microsoft-com:office:word" xmlns:w="http://schemas.openxmlformats.org/wordprocessingml/2006/main" xmlns:w14="http://schemas.microsoft.com/office/word/2010/wordml" xmlns:w15="http://schemas.microsoft.com/office/word/2012/wordml" xmlns:w16cex="http://schemas.microsoft.com/office/word/2018/wordml/cex" xmlns:w16cid="http://schemas.microsoft.com/office/word/2016/wordml/cid" xmlns:w16="http://schemas.microsoft.com/office/word/2018/wordml" xmlns:w16du="http://schemas.microsoft.com/office/word/2023/wordml/word16du" xmlns:w16sdtdh="http://schemas.microsoft.com/office/word/2020/wordml/sdtdatahash" xmlns:w16se="http://schemas.microsoft.com/office/word/2015/wordml/symex" xmlns:wpg="http://schemas.microsoft.com/office/word/2010/wordprocessingGroup" xmlns:wpi="http://schemas.microsoft.com/office/word/2010/wordprocessingInk" xmlns:wne="http://schemas.microsoft.com/office/word/2006/wordml" xmlns:wps="http://schemas.microsoft.com/office/word/2010/wordprocessingShape" mc:Ignorable="w14 w15 w16se w16cid w16 w16cex w16sdtdh wp14">
+<w:ftr xmlns:wpc="http://schemas.microsoft.com/office/word/2010/wordprocessingCanvas" xmlns:cx="http://schemas.microsoft.com/office/drawing/2014/chartex" xmlns:cx1="http://schemas.microsoft.com/office/drawing/2015/9/8/chartex" xmlns:cx2="http://schemas.microsoft.com/office/drawing/2015/10/21/chartex" xmlns:cx3="http://schemas.microsoft.com/office/drawing/2016/5/9/chartex" xmlns:cx4="http://schemas.microsoft.com/office/drawing/2016/5/10/chartex" xmlns:cx5="http://schemas.microsoft.com/office/drawing/2016/5/11/chartex" xmlns:cx6="http://schemas.microsoft.com/office/drawing/2016/5/12/chartex" xmlns:cx7="http://schemas.microsoft.com/office/drawing/2016/5/13/chartex" xmlns:cx8="http://schemas.microsoft.com/office/drawing/2016/5/14/chartex" xmlns:mc="http://schemas.openxmlformats.org/markup-compatibility/2006" xmlns:aink="http://schemas.microsoft.com/office/drawing/2016/ink" xmlns:am3d="http://schemas.microsoft.com/office/drawing/2017/model3d" xmlns:o="urn:schemas-microsoft-com:office:office" xmlns:r="http://schemas.openxmlformats.org/officeDocument/2006/relationships" xmlns:m="http://schemas.openxmlformats.org/officeDocument/2006/math" xmlns:v="urn:schemas-microsoft-com:vml" xmlns:wp14="http://schemas.microsoft.com/office/word/2010/wordprocessingDrawing" xmlns:wp="http://schemas.openxmlformats.org/drawingml/2006/wordprocessingDrawing" xmlns:w10="urn:schemas-microsoft-com:office:word" xmlns:w="http://schemas.openxmlformats.org/wordprocessingml/2006/main" xmlns:w14="http://schemas.microsoft.com/office/word/2010/wordml" xmlns:w15="http://schemas.microsoft.com/office/word/2012/wordml" xmlns:w16cex="http://schemas.microsoft.com/office/word/2018/wordml/cex" xmlns:w16cid="http://schemas.microsoft.com/office/word/2016/wordml/cid" xmlns:w16="http://schemas.microsoft.com/office/word/2018/wordml" xmlns:w16sdtdh="http://schemas.microsoft.com/office/word/2020/wordml/sdtdatahash" xmlns:w16se="http://schemas.microsoft.com/office/word/2015/wordml/symex" xmlns:wpg="http://schemas.microsoft.com/office/word/2010/wordprocessingGroup" xmlns:wpi="http://schemas.microsoft.com/office/word/2010/wordprocessingInk" xmlns:wne="http://schemas.microsoft.com/office/word/2006/wordml" xmlns:wps="http://schemas.microsoft.com/office/word/2010/wordprocessingShape" mc:Ignorable="w14 w15 w16se w16cid w16 w16cex w16sdtdh wp14">
   <w:sdt>
     <w:sdtPr>
       <w:rPr>
@@ -5861,6 +5683,11 @@
         <w:docPartUnique/>
       </w:docPartObj>
     </w:sdtPr>
+    <w:sdtEndPr>
+      <w:rPr>
+        <w:rStyle w:val="PageNumber"/>
+      </w:rPr>
+    </w:sdtEndPr>
     <w:sdtContent>
       <w:p>
         <w:pPr>
@@ -5914,7 +5741,7 @@
 </file>
 
 <file path=word/footer2.xml><?xml version="1.0" encoding="utf-8"?>
-<w:ftr xmlns:wpc="http://schemas.microsoft.com/office/word/2010/wordprocessingCanvas" xmlns:cx="http://schemas.microsoft.com/office/drawing/2014/chartex" xmlns:cx1="http://schemas.microsoft.com/office/drawing/2015/9/8/chartex" xmlns:cx2="http://schemas.microsoft.com/office/drawing/2015/10/21/chartex" xmlns:cx3="http://schemas.microsoft.com/office/drawing/2016/5/9/chartex" xmlns:cx4="http://schemas.microsoft.com/office/drawing/2016/5/10/chartex" xmlns:cx5="http://schemas.microsoft.com/office/drawing/2016/5/11/chartex" xmlns:cx6="http://schemas.microsoft.com/office/drawing/2016/5/12/chartex" xmlns:cx7="http://schemas.microsoft.com/office/drawing/2016/5/13/chartex" xmlns:cx8="http://schemas.microsoft.com/office/drawing/2016/5/14/chartex" xmlns:mc="http://schemas.openxmlformats.org/markup-compatibility/2006" xmlns:aink="http://schemas.microsoft.com/office/drawing/2016/ink" xmlns:am3d="http://schemas.microsoft.com/office/drawing/2017/model3d" xmlns:o="urn:schemas-microsoft-com:office:office" xmlns:oel="http://schemas.microsoft.com/office/2019/extlst" xmlns:r="http://schemas.openxmlformats.org/officeDocument/2006/relationships" xmlns:m="http://schemas.openxmlformats.org/officeDocument/2006/math" xmlns:v="urn:schemas-microsoft-com:vml" xmlns:wp14="http://schemas.microsoft.com/office/word/2010/wordprocessingDrawing" xmlns:wp="http://schemas.openxmlformats.org/drawingml/2006/wordprocessingDrawing" xmlns:w10="urn:schemas-microsoft-com:office:word" xmlns:w="http://schemas.openxmlformats.org/wordprocessingml/2006/main" xmlns:w14="http://schemas.microsoft.com/office/word/2010/wordml" xmlns:w15="http://schemas.microsoft.com/office/word/2012/wordml" xmlns:w16cex="http://schemas.microsoft.com/office/word/2018/wordml/cex" xmlns:w16cid="http://schemas.microsoft.com/office/word/2016/wordml/cid" xmlns:w16="http://schemas.microsoft.com/office/word/2018/wordml" xmlns:w16du="http://schemas.microsoft.com/office/word/2023/wordml/word16du" xmlns:w16sdtdh="http://schemas.microsoft.com/office/word/2020/wordml/sdtdatahash" xmlns:w16se="http://schemas.microsoft.com/office/word/2015/wordml/symex" xmlns:wpg="http://schemas.microsoft.com/office/word/2010/wordprocessingGroup" xmlns:wpi="http://schemas.microsoft.com/office/word/2010/wordprocessingInk" xmlns:wne="http://schemas.microsoft.com/office/word/2006/wordml" xmlns:wps="http://schemas.microsoft.com/office/word/2010/wordprocessingShape" mc:Ignorable="w14 w15 w16se w16cid w16 w16cex w16sdtdh wp14">
+<w:ftr xmlns:wpc="http://schemas.microsoft.com/office/word/2010/wordprocessingCanvas" xmlns:cx="http://schemas.microsoft.com/office/drawing/2014/chartex" xmlns:cx1="http://schemas.microsoft.com/office/drawing/2015/9/8/chartex" xmlns:cx2="http://schemas.microsoft.com/office/drawing/2015/10/21/chartex" xmlns:cx3="http://schemas.microsoft.com/office/drawing/2016/5/9/chartex" xmlns:cx4="http://schemas.microsoft.com/office/drawing/2016/5/10/chartex" xmlns:cx5="http://schemas.microsoft.com/office/drawing/2016/5/11/chartex" xmlns:cx6="http://schemas.microsoft.com/office/drawing/2016/5/12/chartex" xmlns:cx7="http://schemas.microsoft.com/office/drawing/2016/5/13/chartex" xmlns:cx8="http://schemas.microsoft.com/office/drawing/2016/5/14/chartex" xmlns:mc="http://schemas.openxmlformats.org/markup-compatibility/2006" xmlns:aink="http://schemas.microsoft.com/office/drawing/2016/ink" xmlns:am3d="http://schemas.microsoft.com/office/drawing/2017/model3d" xmlns:o="urn:schemas-microsoft-com:office:office" xmlns:r="http://schemas.openxmlformats.org/officeDocument/2006/relationships" xmlns:m="http://schemas.openxmlformats.org/officeDocument/2006/math" xmlns:v="urn:schemas-microsoft-com:vml" xmlns:wp14="http://schemas.microsoft.com/office/word/2010/wordprocessingDrawing" xmlns:wp="http://schemas.openxmlformats.org/drawingml/2006/wordprocessingDrawing" xmlns:w10="urn:schemas-microsoft-com:office:word" xmlns:w="http://schemas.openxmlformats.org/wordprocessingml/2006/main" xmlns:w14="http://schemas.microsoft.com/office/word/2010/wordml" xmlns:w15="http://schemas.microsoft.com/office/word/2012/wordml" xmlns:w16cex="http://schemas.microsoft.com/office/word/2018/wordml/cex" xmlns:w16cid="http://schemas.microsoft.com/office/word/2016/wordml/cid" xmlns:w16="http://schemas.microsoft.com/office/word/2018/wordml" xmlns:w16sdtdh="http://schemas.microsoft.com/office/word/2020/wordml/sdtdatahash" xmlns:w16se="http://schemas.microsoft.com/office/word/2015/wordml/symex" xmlns:wpg="http://schemas.microsoft.com/office/word/2010/wordprocessingGroup" xmlns:wpi="http://schemas.microsoft.com/office/word/2010/wordprocessingInk" xmlns:wne="http://schemas.microsoft.com/office/word/2006/wordml" xmlns:wps="http://schemas.microsoft.com/office/word/2010/wordprocessingShape" mc:Ignorable="w14 w15 w16se w16cid w16 w16cex w16sdtdh wp14">
   <w:sdt>
     <w:sdtPr>
       <w:rPr>
@@ -5996,7 +5823,7 @@
 </file>
 
 <file path=word/footnotes.xml><?xml version="1.0" encoding="utf-8"?>
-<w:footnotes xmlns:wpc="http://schemas.microsoft.com/office/word/2010/wordprocessingCanvas" xmlns:cx="http://schemas.microsoft.com/office/drawing/2014/chartex" xmlns:cx1="http://schemas.microsoft.com/office/drawing/2015/9/8/chartex" xmlns:cx2="http://schemas.microsoft.com/office/drawing/2015/10/21/chartex" xmlns:cx3="http://schemas.microsoft.com/office/drawing/2016/5/9/chartex" xmlns:cx4="http://schemas.microsoft.com/office/drawing/2016/5/10/chartex" xmlns:cx5="http://schemas.microsoft.com/office/drawing/2016/5/11/chartex" xmlns:cx6="http://schemas.microsoft.com/office/drawing/2016/5/12/chartex" xmlns:cx7="http://schemas.microsoft.com/office/drawing/2016/5/13/chartex" xmlns:cx8="http://schemas.microsoft.com/office/drawing/2016/5/14/chartex" xmlns:mc="http://schemas.openxmlformats.org/markup-compatibility/2006" xmlns:aink="http://schemas.microsoft.com/office/drawing/2016/ink" xmlns:am3d="http://schemas.microsoft.com/office/drawing/2017/model3d" xmlns:o="urn:schemas-microsoft-com:office:office" xmlns:oel="http://schemas.microsoft.com/office/2019/extlst" xmlns:r="http://schemas.openxmlformats.org/officeDocument/2006/relationships" xmlns:m="http://schemas.openxmlformats.org/officeDocument/2006/math" xmlns:v="urn:schemas-microsoft-com:vml" xmlns:wp14="http://schemas.microsoft.com/office/word/2010/wordprocessingDrawing" xmlns:wp="http://schemas.openxmlformats.org/drawingml/2006/wordprocessingDrawing" xmlns:w10="urn:schemas-microsoft-com:office:word" xmlns:w="http://schemas.openxmlformats.org/wordprocessingml/2006/main" xmlns:w14="http://schemas.microsoft.com/office/word/2010/wordml" xmlns:w15="http://schemas.microsoft.com/office/word/2012/wordml" xmlns:w16cex="http://schemas.microsoft.com/office/word/2018/wordml/cex" xmlns:w16cid="http://schemas.microsoft.com/office/word/2016/wordml/cid" xmlns:w16="http://schemas.microsoft.com/office/word/2018/wordml" xmlns:w16du="http://schemas.microsoft.com/office/word/2023/wordml/word16du" xmlns:w16sdtdh="http://schemas.microsoft.com/office/word/2020/wordml/sdtdatahash" xmlns:w16se="http://schemas.microsoft.com/office/word/2015/wordml/symex" xmlns:wpg="http://schemas.microsoft.com/office/word/2010/wordprocessingGroup" xmlns:wpi="http://schemas.microsoft.com/office/word/2010/wordprocessingInk" xmlns:wne="http://schemas.microsoft.com/office/word/2006/wordml" xmlns:wps="http://schemas.microsoft.com/office/word/2010/wordprocessingShape" mc:Ignorable="w14 w15 w16se w16cid w16 w16cex w16sdtdh wp14">
+<w:footnotes xmlns:wpc="http://schemas.microsoft.com/office/word/2010/wordprocessingCanvas" xmlns:cx="http://schemas.microsoft.com/office/drawing/2014/chartex" xmlns:cx1="http://schemas.microsoft.com/office/drawing/2015/9/8/chartex" xmlns:cx2="http://schemas.microsoft.com/office/drawing/2015/10/21/chartex" xmlns:cx3="http://schemas.microsoft.com/office/drawing/2016/5/9/chartex" xmlns:cx4="http://schemas.microsoft.com/office/drawing/2016/5/10/chartex" xmlns:cx5="http://schemas.microsoft.com/office/drawing/2016/5/11/chartex" xmlns:cx6="http://schemas.microsoft.com/office/drawing/2016/5/12/chartex" xmlns:cx7="http://schemas.microsoft.com/office/drawing/2016/5/13/chartex" xmlns:cx8="http://schemas.microsoft.com/office/drawing/2016/5/14/chartex" xmlns:mc="http://schemas.openxmlformats.org/markup-compatibility/2006" xmlns:aink="http://schemas.microsoft.com/office/drawing/2016/ink" xmlns:am3d="http://schemas.microsoft.com/office/drawing/2017/model3d" xmlns:o="urn:schemas-microsoft-com:office:office" xmlns:r="http://schemas.openxmlformats.org/officeDocument/2006/relationships" xmlns:m="http://schemas.openxmlformats.org/officeDocument/2006/math" xmlns:v="urn:schemas-microsoft-com:vml" xmlns:wp14="http://schemas.microsoft.com/office/word/2010/wordprocessingDrawing" xmlns:wp="http://schemas.openxmlformats.org/drawingml/2006/wordprocessingDrawing" xmlns:w10="urn:schemas-microsoft-com:office:word" xmlns:w="http://schemas.openxmlformats.org/wordprocessingml/2006/main" xmlns:w14="http://schemas.microsoft.com/office/word/2010/wordml" xmlns:w15="http://schemas.microsoft.com/office/word/2012/wordml" xmlns:w16cex="http://schemas.microsoft.com/office/word/2018/wordml/cex" xmlns:w16cid="http://schemas.microsoft.com/office/word/2016/wordml/cid" xmlns:w16="http://schemas.microsoft.com/office/word/2018/wordml" xmlns:w16sdtdh="http://schemas.microsoft.com/office/word/2020/wordml/sdtdatahash" xmlns:w16se="http://schemas.microsoft.com/office/word/2015/wordml/symex" xmlns:wpg="http://schemas.microsoft.com/office/word/2010/wordprocessingGroup" xmlns:wpi="http://schemas.microsoft.com/office/word/2010/wordprocessingInk" xmlns:wne="http://schemas.microsoft.com/office/word/2006/wordml" xmlns:wps="http://schemas.microsoft.com/office/word/2010/wordprocessingShape" mc:Ignorable="w14 w15 w16se w16cid w16 w16cex w16sdtdh wp14">
   <w:footnote w:type="separator" w:id="-1">
     <w:p>
       <w:r>
@@ -6015,14 +5842,15 @@
 </file>
 
 <file path=word/numbering.xml><?xml version="1.0" encoding="utf-8"?>
-<w:numbering xmlns:wpc="http://schemas.microsoft.com/office/word/2010/wordprocessingCanvas" xmlns:cx="http://schemas.microsoft.com/office/drawing/2014/chartex" xmlns:cx1="http://schemas.microsoft.com/office/drawing/2015/9/8/chartex" xmlns:cx2="http://schemas.microsoft.com/office/drawing/2015/10/21/chartex" xmlns:cx3="http://schemas.microsoft.com/office/drawing/2016/5/9/chartex" xmlns:cx4="http://schemas.microsoft.com/office/drawing/2016/5/10/chartex" xmlns:cx5="http://schemas.microsoft.com/office/drawing/2016/5/11/chartex" xmlns:cx6="http://schemas.microsoft.com/office/drawing/2016/5/12/chartex" xmlns:cx7="http://schemas.microsoft.com/office/drawing/2016/5/13/chartex" xmlns:cx8="http://schemas.microsoft.com/office/drawing/2016/5/14/chartex" xmlns:mc="http://schemas.openxmlformats.org/markup-compatibility/2006" xmlns:aink="http://schemas.microsoft.com/office/drawing/2016/ink" xmlns:am3d="http://schemas.microsoft.com/office/drawing/2017/model3d" xmlns:o="urn:schemas-microsoft-com:office:office" xmlns:oel="http://schemas.microsoft.com/office/2019/extlst" xmlns:r="http://schemas.openxmlformats.org/officeDocument/2006/relationships" xmlns:m="http://schemas.openxmlformats.org/officeDocument/2006/math" xmlns:v="urn:schemas-microsoft-com:vml" xmlns:wp14="http://schemas.microsoft.com/office/word/2010/wordprocessingDrawing" xmlns:wp="http://schemas.openxmlformats.org/drawingml/2006/wordprocessingDrawing" xmlns:w10="urn:schemas-microsoft-com:office:word" xmlns:w="http://schemas.openxmlformats.org/wordprocessingml/2006/main" xmlns:w14="http://schemas.microsoft.com/office/word/2010/wordml" xmlns:w15="http://schemas.microsoft.com/office/word/2012/wordml" xmlns:w16cex="http://schemas.microsoft.com/office/word/2018/wordml/cex" xmlns:w16cid="http://schemas.microsoft.com/office/word/2016/wordml/cid" xmlns:w16="http://schemas.microsoft.com/office/word/2018/wordml" xmlns:w16du="http://schemas.microsoft.com/office/word/2023/wordml/word16du" xmlns:w16sdtdh="http://schemas.microsoft.com/office/word/2020/wordml/sdtdatahash" xmlns:w16se="http://schemas.microsoft.com/office/word/2015/wordml/symex" xmlns:wpg="http://schemas.microsoft.com/office/word/2010/wordprocessingGroup" xmlns:wpi="http://schemas.microsoft.com/office/word/2010/wordprocessingInk" xmlns:wne="http://schemas.microsoft.com/office/word/2006/wordml" xmlns:wps="http://schemas.microsoft.com/office/word/2010/wordprocessingShape" mc:Ignorable="w14 w15 w16se w16cid w16 w16cex w16sdtdh wp14">
+<w:numbering xmlns:wpc="http://schemas.microsoft.com/office/word/2010/wordprocessingCanvas" xmlns:cx="http://schemas.microsoft.com/office/drawing/2014/chartex" xmlns:cx1="http://schemas.microsoft.com/office/drawing/2015/9/8/chartex" xmlns:cx2="http://schemas.microsoft.com/office/drawing/2015/10/21/chartex" xmlns:cx3="http://schemas.microsoft.com/office/drawing/2016/5/9/chartex" xmlns:cx4="http://schemas.microsoft.com/office/drawing/2016/5/10/chartex" xmlns:cx5="http://schemas.microsoft.com/office/drawing/2016/5/11/chartex" xmlns:cx6="http://schemas.microsoft.com/office/drawing/2016/5/12/chartex" xmlns:cx7="http://schemas.microsoft.com/office/drawing/2016/5/13/chartex" xmlns:cx8="http://schemas.microsoft.com/office/drawing/2016/5/14/chartex" xmlns:mc="http://schemas.openxmlformats.org/markup-compatibility/2006" xmlns:aink="http://schemas.microsoft.com/office/drawing/2016/ink" xmlns:am3d="http://schemas.microsoft.com/office/drawing/2017/model3d" xmlns:o="urn:schemas-microsoft-com:office:office" xmlns:r="http://schemas.openxmlformats.org/officeDocument/2006/relationships" xmlns:m="http://schemas.openxmlformats.org/officeDocument/2006/math" xmlns:v="urn:schemas-microsoft-com:vml" xmlns:wp14="http://schemas.microsoft.com/office/word/2010/wordprocessingDrawing" xmlns:wp="http://schemas.openxmlformats.org/drawingml/2006/wordprocessingDrawing" xmlns:w10="urn:schemas-microsoft-com:office:word" xmlns:w="http://schemas.openxmlformats.org/wordprocessingml/2006/main" xmlns:w14="http://schemas.microsoft.com/office/word/2010/wordml" xmlns:w15="http://schemas.microsoft.com/office/word/2012/wordml" xmlns:w16cex="http://schemas.microsoft.com/office/word/2018/wordml/cex" xmlns:w16cid="http://schemas.microsoft.com/office/word/2016/wordml/cid" xmlns:w16="http://schemas.microsoft.com/office/word/2018/wordml" xmlns:w16sdtdh="http://schemas.microsoft.com/office/word/2020/wordml/sdtdatahash" xmlns:w16se="http://schemas.microsoft.com/office/word/2015/wordml/symex" xmlns:wpg="http://schemas.microsoft.com/office/word/2010/wordprocessingGroup" xmlns:wpi="http://schemas.microsoft.com/office/word/2010/wordprocessingInk" xmlns:wne="http://schemas.microsoft.com/office/word/2006/wordml" xmlns:wps="http://schemas.microsoft.com/office/word/2010/wordprocessingShape" mc:Ignorable="w14 w15 w16se w16cid w16 w16cex w16sdtdh wp14">
   <w:abstractNum w:abstractNumId="0" w15:restartNumberingAfterBreak="0">
     <w:nsid w:val="069D5401"/>
     <w:multiLevelType w:val="hybridMultilevel"/>
-    <w:tmpl w:val="FCE8FE74"/>
-    <w:lvl w:ilvl="0" w:tplc="9A0EA2B0">
+    <w:tmpl w:val="5A54DD82"/>
+    <w:lvl w:ilvl="0" w:tplc="A65CC112">
       <w:start w:val="1"/>
       <w:numFmt w:val="decimal"/>
+      <w:suff w:val="space"/>
       <w:lvlText w:val="%1"/>
       <w:lvlJc w:val="left"/>
       <w:pPr>
@@ -7346,7 +7174,7 @@
       </w:pPr>
     </w:lvl>
   </w:abstractNum>
-  <w:num w:numId="1" w16cid:durableId="1484082517">
+  <w:num w:numId="1">
     <w:abstractNumId w:val="1"/>
     <w:lvlOverride w:ilvl="0">
       <w:startOverride w:val="1"/>
@@ -7376,7 +7204,7 @@
       <w:startOverride w:val="1"/>
     </w:lvlOverride>
   </w:num>
-  <w:num w:numId="2" w16cid:durableId="587732804">
+  <w:num w:numId="2">
     <w:abstractNumId w:val="2"/>
     <w:lvlOverride w:ilvl="0">
       <w:startOverride w:val="2"/>
@@ -7406,7 +7234,7 @@
       <w:startOverride w:val="1"/>
     </w:lvlOverride>
   </w:num>
-  <w:num w:numId="3" w16cid:durableId="912158463">
+  <w:num w:numId="3">
     <w:abstractNumId w:val="12"/>
     <w:lvlOverride w:ilvl="0">
       <w:startOverride w:val="3"/>
@@ -7436,34 +7264,34 @@
       <w:startOverride w:val="1"/>
     </w:lvlOverride>
   </w:num>
-  <w:num w:numId="4" w16cid:durableId="974916270">
+  <w:num w:numId="4">
     <w:abstractNumId w:val="4"/>
   </w:num>
-  <w:num w:numId="5" w16cid:durableId="1511335632">
+  <w:num w:numId="5">
     <w:abstractNumId w:val="10"/>
   </w:num>
-  <w:num w:numId="6" w16cid:durableId="39938926">
+  <w:num w:numId="6">
     <w:abstractNumId w:val="8"/>
   </w:num>
-  <w:num w:numId="7" w16cid:durableId="1369917737">
+  <w:num w:numId="7">
     <w:abstractNumId w:val="5"/>
   </w:num>
-  <w:num w:numId="8" w16cid:durableId="1368530779">
+  <w:num w:numId="8">
     <w:abstractNumId w:val="3"/>
   </w:num>
-  <w:num w:numId="9" w16cid:durableId="183634197">
+  <w:num w:numId="9">
     <w:abstractNumId w:val="11"/>
   </w:num>
-  <w:num w:numId="10" w16cid:durableId="335884258">
+  <w:num w:numId="10">
     <w:abstractNumId w:val="6"/>
   </w:num>
-  <w:num w:numId="11" w16cid:durableId="198318354">
+  <w:num w:numId="11">
     <w:abstractNumId w:val="0"/>
   </w:num>
-  <w:num w:numId="12" w16cid:durableId="895552250">
+  <w:num w:numId="12">
     <w:abstractNumId w:val="7"/>
   </w:num>
-  <w:num w:numId="13" w16cid:durableId="899831107">
+  <w:num w:numId="13">
     <w:abstractNumId w:val="9"/>
   </w:num>
 </w:numbering>

</xml_diff>